<commit_message>
Update report with mesh, add pdf
</commit_message>
<xml_diff>
--- a/ass2/Report/infomcv_assignment_2.docx
+++ b/ass2/Report/infomcv_assignment_2.docx
@@ -1888,7 +1888,6 @@
           <w:color w:val="D4D4D4"/>
           <w:sz w:val="24"/>
           <w:szCs w:val="24"/>
-          <w:lang/>
         </w:rPr>
       </w:pPr>
       <w:r>
@@ -1897,7 +1896,6 @@
           <w:color w:val="9CDCFE"/>
           <w:sz w:val="24"/>
           <w:szCs w:val="24"/>
-          <w:lang/>
         </w:rPr>
         <w:t>threshhold_h</w:t>
       </w:r>
@@ -1907,7 +1905,6 @@
           <w:color w:val="D4D4D4"/>
           <w:sz w:val="24"/>
           <w:szCs w:val="24"/>
-          <w:lang/>
         </w:rPr>
         <w:t xml:space="preserve"> = </w:t>
       </w:r>
@@ -1917,7 +1914,6 @@
           <w:color w:val="B5CEA8"/>
           <w:sz w:val="24"/>
           <w:szCs w:val="24"/>
-          <w:lang/>
         </w:rPr>
         <w:t>13</w:t>
       </w:r>
@@ -1931,7 +1927,6 @@
           <w:color w:val="D4D4D4"/>
           <w:sz w:val="24"/>
           <w:szCs w:val="24"/>
-          <w:lang/>
         </w:rPr>
       </w:pPr>
       <w:r>
@@ -1940,7 +1935,6 @@
           <w:color w:val="9CDCFE"/>
           <w:sz w:val="24"/>
           <w:szCs w:val="24"/>
-          <w:lang/>
         </w:rPr>
         <w:t>threshhold_s</w:t>
       </w:r>
@@ -1950,7 +1944,6 @@
           <w:color w:val="D4D4D4"/>
           <w:sz w:val="24"/>
           <w:szCs w:val="24"/>
-          <w:lang/>
         </w:rPr>
         <w:t xml:space="preserve"> = </w:t>
       </w:r>
@@ -1960,7 +1953,6 @@
           <w:color w:val="B5CEA8"/>
           <w:sz w:val="24"/>
           <w:szCs w:val="24"/>
-          <w:lang/>
         </w:rPr>
         <w:t>13</w:t>
       </w:r>
@@ -1974,7 +1966,6 @@
           <w:color w:val="D4D4D4"/>
           <w:sz w:val="24"/>
           <w:szCs w:val="24"/>
-          <w:lang/>
         </w:rPr>
       </w:pPr>
       <w:r>
@@ -1983,7 +1974,6 @@
           <w:color w:val="9CDCFE"/>
           <w:sz w:val="24"/>
           <w:szCs w:val="24"/>
-          <w:lang/>
         </w:rPr>
         <w:t>threshhold_v</w:t>
       </w:r>
@@ -1993,7 +1983,6 @@
           <w:color w:val="D4D4D4"/>
           <w:sz w:val="24"/>
           <w:szCs w:val="24"/>
-          <w:lang/>
         </w:rPr>
         <w:t xml:space="preserve"> = </w:t>
       </w:r>
@@ -2003,7 +1992,6 @@
           <w:color w:val="B5CEA8"/>
           <w:sz w:val="24"/>
           <w:szCs w:val="24"/>
-          <w:lang/>
         </w:rPr>
         <w:t>75</w:t>
       </w:r>
@@ -2064,6 +2052,76 @@
       <w:r>
         <w:rPr>
           <w:b/>
+          <w:noProof/>
+          <w:sz w:val="28"/>
+        </w:rPr>
+        <w:lastRenderedPageBreak/>
+        <w:drawing>
+          <wp:anchor distT="0" distB="0" distL="114300" distR="114300" simplePos="0" relativeHeight="251658240" behindDoc="0" locked="0" layoutInCell="1" allowOverlap="1" wp14:anchorId="7E00CC8A" wp14:editId="5CEE4429">
+            <wp:simplePos x="0" y="0"/>
+            <wp:positionH relativeFrom="margin">
+              <wp:posOffset>781304</wp:posOffset>
+            </wp:positionH>
+            <wp:positionV relativeFrom="paragraph">
+              <wp:posOffset>1454150</wp:posOffset>
+            </wp:positionV>
+            <wp:extent cx="3415665" cy="3415665"/>
+            <wp:effectExtent l="0" t="0" r="0" b="0"/>
+            <wp:wrapTopAndBottom/>
+            <wp:docPr id="5" name="Picture 5"/>
+            <wp:cNvGraphicFramePr>
+              <a:graphicFrameLocks xmlns:a="http://schemas.openxmlformats.org/drawingml/2006/main" noChangeAspect="1"/>
+            </wp:cNvGraphicFramePr>
+            <a:graphic xmlns:a="http://schemas.openxmlformats.org/drawingml/2006/main">
+              <a:graphicData uri="http://schemas.openxmlformats.org/drawingml/2006/picture">
+                <pic:pic xmlns:pic="http://schemas.openxmlformats.org/drawingml/2006/picture">
+                  <pic:nvPicPr>
+                    <pic:cNvPr id="0" name="Picture 1"/>
+                    <pic:cNvPicPr>
+                      <a:picLocks noChangeAspect="1" noChangeArrowheads="1"/>
+                    </pic:cNvPicPr>
+                  </pic:nvPicPr>
+                  <pic:blipFill>
+                    <a:blip r:embed="rId9" cstate="print">
+                      <a:extLst>
+                        <a:ext uri="{28A0092B-C50C-407E-A947-70E740481C1C}">
+                          <a14:useLocalDpi xmlns:a14="http://schemas.microsoft.com/office/drawing/2010/main" val="0"/>
+                        </a:ext>
+                      </a:extLst>
+                    </a:blip>
+                    <a:srcRect/>
+                    <a:stretch>
+                      <a:fillRect/>
+                    </a:stretch>
+                  </pic:blipFill>
+                  <pic:spPr bwMode="auto">
+                    <a:xfrm>
+                      <a:off x="0" y="0"/>
+                      <a:ext cx="3415665" cy="3415665"/>
+                    </a:xfrm>
+                    <a:prstGeom prst="rect">
+                      <a:avLst/>
+                    </a:prstGeom>
+                    <a:noFill/>
+                    <a:ln>
+                      <a:noFill/>
+                    </a:ln>
+                  </pic:spPr>
+                </pic:pic>
+              </a:graphicData>
+            </a:graphic>
+            <wp14:sizeRelH relativeFrom="margin">
+              <wp14:pctWidth>0</wp14:pctWidth>
+            </wp14:sizeRelH>
+            <wp14:sizeRelV relativeFrom="margin">
+              <wp14:pctHeight>0</wp14:pctHeight>
+            </wp14:sizeRelV>
+          </wp:anchor>
+        </w:drawing>
+      </w:r>
+      <w:r>
+        <w:rPr>
+          <w:b/>
           <w:bCs/>
         </w:rPr>
         <w:t>Surface mesh</w:t>
@@ -2071,7 +2129,7 @@
       <w:r>
         <w:t xml:space="preserve">: The code is taken mainly from </w:t>
       </w:r>
-      <w:hyperlink r:id="rId9" w:history="1">
+      <w:hyperlink r:id="rId10" w:history="1">
         <w:r>
           <w:rPr>
             <w:rStyle w:val="Hyperlink"/>
@@ -2095,7 +2153,6 @@
           <w:b/>
           <w:bCs/>
         </w:rPr>
-        <w:lastRenderedPageBreak/>
         <w:t>Background subtraction speed-up</w:t>
       </w:r>
       <w:r>
@@ -2150,7 +2207,7 @@
       <w:r>
         <w:t xml:space="preserve">(Link to a video (Youtube, Vimeo, Wetransfer, etc.) clearly showing the 3D reconstruction of the input videos. Make sure the link is accessible by r.w.poppe@uu.nl and </w:t>
       </w:r>
-      <w:hyperlink r:id="rId10" w:history="1">
+      <w:hyperlink r:id="rId11" w:history="1">
         <w:r>
           <w:rPr>
             <w:rStyle w:val="Hyperlink"/>
@@ -2174,7 +2231,7 @@
       <w:r>
         <w:t xml:space="preserve">YouTube link: </w:t>
       </w:r>
-      <w:hyperlink r:id="rId11" w:history="1">
+      <w:hyperlink r:id="rId12" w:history="1">
         <w:r>
           <w:rPr>
             <w:rStyle w:val="Hyperlink"/>

</xml_diff>